<commit_message>
charter + start of documentation
did a bit more work on the charter and also started the documentation document for the team
</commit_message>
<xml_diff>
--- a/companyCharter.docx
+++ b/companyCharter.docx
@@ -301,8 +301,6 @@
             <w:r>
               <w:t>, Jason Lara</w:t>
             </w:r>
-            <w:bookmarkStart w:id="0" w:name="_GoBack"/>
-            <w:bookmarkEnd w:id="0"/>
           </w:p>
         </w:tc>
       </w:tr>
@@ -321,21 +319,7 @@
           <w:tcPr>
             <w:tcW w:w="8032" w:type="dxa"/>
           </w:tcPr>
-          <w:p>
-            <w:proofErr w:type="spellStart"/>
-            <w:r>
-              <w:t>Vimdeo</w:t>
-            </w:r>
-            <w:proofErr w:type="spellEnd"/>
-            <w:r>
-              <w:t xml:space="preserve"> </w:t>
-            </w:r>
-            <w:proofErr w:type="spellStart"/>
-            <w:r>
-              <w:t>gamne</w:t>
-            </w:r>
-            <w:proofErr w:type="spellEnd"/>
-          </w:p>
+          <w:p/>
         </w:tc>
       </w:tr>
       <w:tr>
@@ -353,7 +337,16 @@
           <w:tcPr>
             <w:tcW w:w="8032" w:type="dxa"/>
           </w:tcPr>
-          <w:p/>
+          <w:p>
+            <w:hyperlink r:id="rId8" w:history="1">
+              <w:r>
+                <w:rPr>
+                  <w:rStyle w:val="Hyperlink"/>
+                </w:rPr>
+                <w:t>https://github.com/justi2023567/Da-Spookz</w:t>
+              </w:r>
+            </w:hyperlink>
+          </w:p>
         </w:tc>
       </w:tr>
       <w:tr>
@@ -372,24 +365,12 @@
             <w:tcW w:w="8032" w:type="dxa"/>
           </w:tcPr>
           <w:p>
-            <w:hyperlink r:id="rId8" w:history="1">
+            <w:hyperlink r:id="rId9" w:history="1">
               <w:r>
                 <w:rPr>
                   <w:rStyle w:val="Hyperlink"/>
                 </w:rPr>
-                <w:t>https://trello.com/b/l8rJFR</w:t>
-              </w:r>
-              <w:r>
-                <w:rPr>
-                  <w:rStyle w:val="Hyperlink"/>
-                </w:rPr>
-                <w:t>t</w:t>
-              </w:r>
-              <w:r>
-                <w:rPr>
-                  <w:rStyle w:val="Hyperlink"/>
-                </w:rPr>
-                <w:t>y/q4-project</w:t>
+                <w:t>https://trello.com/b/l8rJFRty/q4-project</w:t>
               </w:r>
             </w:hyperlink>
           </w:p>
@@ -416,7 +397,7 @@
                           </pic:cNvPicPr>
                         </pic:nvPicPr>
                         <pic:blipFill>
-                          <a:blip r:embed="rId9">
+                          <a:blip r:embed="rId10">
                             <a:extLst>
                               <a:ext uri="{28A0092B-C50C-407E-A947-70E740481C1C}">
                                 <a14:useLocalDpi xmlns:a14="http://schemas.microsoft.com/office/drawing/2010/main" val="0"/>
@@ -465,7 +446,11 @@
           <w:tcPr>
             <w:tcW w:w="8032" w:type="dxa"/>
           </w:tcPr>
-          <w:p/>
+          <w:p>
+            <w:r>
+              <w:t>We are creating a horror game. The source code will be available along with snippets in order to help future students learn how to work with Unity.</w:t>
+            </w:r>
+          </w:p>
         </w:tc>
       </w:tr>
       <w:tr>
@@ -505,6 +490,18 @@
             </w:pPr>
             <w:r>
               <w:t>Blender</w:t>
+            </w:r>
+          </w:p>
+          <w:p>
+            <w:pPr>
+              <w:pStyle w:val="ListParagraph"/>
+              <w:numPr>
+                <w:ilvl w:val="0"/>
+                <w:numId w:val="1"/>
+              </w:numPr>
+            </w:pPr>
+            <w:r>
+              <w:t>computer</w:t>
             </w:r>
           </w:p>
         </w:tc>
@@ -557,7 +554,13 @@
           <w:tcPr>
             <w:tcW w:w="8010" w:type="dxa"/>
           </w:tcPr>
-          <w:p/>
+          <w:p>
+            <w:r>
+              <w:t>Minimum Viable Product</w:t>
+            </w:r>
+            <w:bookmarkStart w:id="0" w:name="_GoBack"/>
+            <w:bookmarkEnd w:id="0"/>
+          </w:p>
         </w:tc>
       </w:tr>
     </w:tbl>
@@ -567,7 +570,6 @@
         <w:pStyle w:val="Heading1"/>
       </w:pPr>
       <w:r>
-        <w:lastRenderedPageBreak/>
         <w:t>Documentation</w:t>
       </w:r>
     </w:p>
@@ -604,6 +606,9 @@
           <w:numId w:val="2"/>
         </w:numPr>
       </w:pPr>
+      <w:r>
+        <w:t>Document where everyone writes down what they did for any given day</w:t>
+      </w:r>
     </w:p>
     <w:sectPr>
       <w:pgSz w:w="12240" w:h="15840"/>
@@ -1376,6 +1381,36 @@
       <w:szCs w:val="32"/>
     </w:rPr>
   </w:style>
+  <w:style w:type="paragraph" w:styleId="BalloonText">
+    <w:name w:val="Balloon Text"/>
+    <w:basedOn w:val="Normal"/>
+    <w:link w:val="BalloonTextChar"/>
+    <w:uiPriority w:val="99"/>
+    <w:semiHidden/>
+    <w:unhideWhenUsed/>
+    <w:rsid w:val="00A86A6F"/>
+    <w:pPr>
+      <w:spacing w:after="0" w:line="240" w:lineRule="auto"/>
+    </w:pPr>
+    <w:rPr>
+      <w:rFonts w:ascii="Segoe UI" w:hAnsi="Segoe UI" w:cs="Segoe UI"/>
+      <w:sz w:val="18"/>
+      <w:szCs w:val="18"/>
+    </w:rPr>
+  </w:style>
+  <w:style w:type="character" w:customStyle="1" w:styleId="BalloonTextChar">
+    <w:name w:val="Balloon Text Char"/>
+    <w:basedOn w:val="DefaultParagraphFont"/>
+    <w:link w:val="BalloonText"/>
+    <w:uiPriority w:val="99"/>
+    <w:semiHidden/>
+    <w:rsid w:val="00A86A6F"/>
+    <w:rPr>
+      <w:rFonts w:ascii="Segoe UI" w:hAnsi="Segoe UI" w:cs="Segoe UI"/>
+      <w:sz w:val="18"/>
+      <w:szCs w:val="18"/>
+    </w:rPr>
+  </w:style>
 </w:styles>
 </file>
 
@@ -1675,6 +1710,21 @@
 </file>
 
 <file path=customXml/item1.xml><?xml version="1.0" encoding="utf-8"?>
+<p:properties xmlns:p="http://schemas.microsoft.com/office/2006/metadata/properties" xmlns:xsi="http://www.w3.org/2001/XMLSchema-instance" xmlns:pc="http://schemas.microsoft.com/office/infopath/2007/PartnerControls">
+  <documentManagement/>
+</p:properties>
+</file>
+
+<file path=customXml/item2.xml><?xml version="1.0" encoding="utf-8"?>
+<?mso-contentType ?>
+<FormTemplates xmlns="http://schemas.microsoft.com/sharepoint/v3/contenttype/forms">
+  <Display>DocumentLibraryForm</Display>
+  <Edit>DocumentLibraryForm</Edit>
+  <New>DocumentLibraryForm</New>
+</FormTemplates>
+</file>
+
+<file path=customXml/item3.xml><?xml version="1.0" encoding="utf-8"?>
 <ct:contentTypeSchema xmlns:ct="http://schemas.microsoft.com/office/2006/metadata/contentType" xmlns:ma="http://schemas.microsoft.com/office/2006/metadata/properties/metaAttributes" ct:_="" ma:_="" ma:contentTypeName="Document" ma:contentTypeID="0x0101001B82B3A859C5B4419E9F4DEF0565ED83" ma:contentTypeVersion="13" ma:contentTypeDescription="Create a new document." ma:contentTypeScope="" ma:versionID="62ae8f1b416377af3a2a2cff9eee0041">
   <xsd:schema xmlns:xsd="http://www.w3.org/2001/XMLSchema" xmlns:xs="http://www.w3.org/2001/XMLSchema" xmlns:p="http://schemas.microsoft.com/office/2006/metadata/properties" xmlns:ns3="afa79ede-8800-4b38-b2d4-921a0a289804" xmlns:ns4="97551102-5158-477f-890e-1cd2281c8b2d" targetNamespace="http://schemas.microsoft.com/office/2006/metadata/properties" ma:root="true" ma:fieldsID="7b7e24ea942768ac17b6132708a632b5" ns3:_="" ns4:_="">
     <xsd:import namespace="afa79ede-8800-4b38-b2d4-921a0a289804"/>
@@ -1897,22 +1947,32 @@
 </ct:contentTypeSchema>
 </file>
 
-<file path=customXml/item2.xml><?xml version="1.0" encoding="utf-8"?>
-<?mso-contentType ?>
-<FormTemplates xmlns="http://schemas.microsoft.com/sharepoint/v3/contenttype/forms">
-  <Display>DocumentLibraryForm</Display>
-  <Edit>DocumentLibraryForm</Edit>
-  <New>DocumentLibraryForm</New>
-</FormTemplates>
+<file path=customXml/itemProps1.xml><?xml version="1.0" encoding="utf-8"?>
+<ds:datastoreItem xmlns:ds="http://schemas.openxmlformats.org/officeDocument/2006/customXml" ds:itemID="{87080E4E-0AC7-478D-B89B-972DFB6A9E6F}">
+  <ds:schemaRefs>
+    <ds:schemaRef ds:uri="http://purl.org/dc/terms/"/>
+    <ds:schemaRef ds:uri="http://schemas.openxmlformats.org/package/2006/metadata/core-properties"/>
+    <ds:schemaRef ds:uri="http://schemas.microsoft.com/office/2006/documentManagement/types"/>
+    <ds:schemaRef ds:uri="http://purl.org/dc/elements/1.1/"/>
+    <ds:schemaRef ds:uri="http://www.w3.org/XML/1998/namespace"/>
+    <ds:schemaRef ds:uri="afa79ede-8800-4b38-b2d4-921a0a289804"/>
+    <ds:schemaRef ds:uri="http://schemas.microsoft.com/office/infopath/2007/PartnerControls"/>
+    <ds:schemaRef ds:uri="97551102-5158-477f-890e-1cd2281c8b2d"/>
+    <ds:schemaRef ds:uri="http://schemas.microsoft.com/office/2006/metadata/properties"/>
+    <ds:schemaRef ds:uri="http://purl.org/dc/dcmitype/"/>
+  </ds:schemaRefs>
+</ds:datastoreItem>
 </file>
 
-<file path=customXml/item3.xml><?xml version="1.0" encoding="utf-8"?>
-<p:properties xmlns:p="http://schemas.microsoft.com/office/2006/metadata/properties" xmlns:xsi="http://www.w3.org/2001/XMLSchema-instance" xmlns:pc="http://schemas.microsoft.com/office/infopath/2007/PartnerControls">
-  <documentManagement/>
-</p:properties>
+<file path=customXml/itemProps2.xml><?xml version="1.0" encoding="utf-8"?>
+<ds:datastoreItem xmlns:ds="http://schemas.openxmlformats.org/officeDocument/2006/customXml" ds:itemID="{EDF9BD64-7D76-4C51-B2AD-F3861E2172B9}">
+  <ds:schemaRefs>
+    <ds:schemaRef ds:uri="http://schemas.microsoft.com/sharepoint/v3/contenttype/forms"/>
+  </ds:schemaRefs>
+</ds:datastoreItem>
 </file>
 
-<file path=customXml/itemProps1.xml><?xml version="1.0" encoding="utf-8"?>
+<file path=customXml/itemProps3.xml><?xml version="1.0" encoding="utf-8"?>
 <ds:datastoreItem xmlns:ds="http://schemas.openxmlformats.org/officeDocument/2006/customXml" ds:itemID="{C91F9596-8C06-46FE-B753-B877DE3F99A0}">
   <ds:schemaRefs>
     <ds:schemaRef ds:uri="http://schemas.microsoft.com/office/2006/metadata/contentType"/>
@@ -1929,29 +1989,4 @@
     <ds:schemaRef ds:uri="http://schemas.microsoft.com/internal/obd"/>
   </ds:schemaRefs>
 </ds:datastoreItem>
-</file>
-
-<file path=customXml/itemProps2.xml><?xml version="1.0" encoding="utf-8"?>
-<ds:datastoreItem xmlns:ds="http://schemas.openxmlformats.org/officeDocument/2006/customXml" ds:itemID="{EDF9BD64-7D76-4C51-B2AD-F3861E2172B9}">
-  <ds:schemaRefs>
-    <ds:schemaRef ds:uri="http://schemas.microsoft.com/sharepoint/v3/contenttype/forms"/>
-  </ds:schemaRefs>
-</ds:datastoreItem>
-</file>
-
-<file path=customXml/itemProps3.xml><?xml version="1.0" encoding="utf-8"?>
-<ds:datastoreItem xmlns:ds="http://schemas.openxmlformats.org/officeDocument/2006/customXml" ds:itemID="{87080E4E-0AC7-478D-B89B-972DFB6A9E6F}">
-  <ds:schemaRefs>
-    <ds:schemaRef ds:uri="http://schemas.openxmlformats.org/package/2006/metadata/core-properties"/>
-    <ds:schemaRef ds:uri="http://schemas.microsoft.com/office/2006/documentManagement/types"/>
-    <ds:schemaRef ds:uri="http://purl.org/dc/dcmitype/"/>
-    <ds:schemaRef ds:uri="afa79ede-8800-4b38-b2d4-921a0a289804"/>
-    <ds:schemaRef ds:uri="http://purl.org/dc/terms/"/>
-    <ds:schemaRef ds:uri="http://purl.org/dc/elements/1.1/"/>
-    <ds:schemaRef ds:uri="http://schemas.microsoft.com/office/2006/metadata/properties"/>
-    <ds:schemaRef ds:uri="http://schemas.microsoft.com/office/infopath/2007/PartnerControls"/>
-    <ds:schemaRef ds:uri="http://www.w3.org/XML/1998/namespace"/>
-    <ds:schemaRef ds:uri="97551102-5158-477f-890e-1cd2281c8b2d"/>
-  </ds:schemaRefs>
-</ds:datastoreItem>
 </file>
</xml_diff>